<commit_message>
Update Kravspec to v. 2.1
Updated changes to UC diagram
</commit_message>
<xml_diff>
--- a/Kravspec mm/Accepttest.docx
+++ b/Kravspec mm/Accepttest.docx
@@ -4,7 +4,7 @@
   <w:body>
     <w:p>
       <w:pPr>
-        <w:pStyle w:val="Overskrift1"/>
+        <w:pStyle w:val="Heading1"/>
       </w:pPr>
       <w:r>
         <w:t>Accepttest</w:t>
@@ -17,7 +17,7 @@
     </w:p>
     <w:tbl>
       <w:tblPr>
-        <w:tblStyle w:val="Tabel-Gitter"/>
+        <w:tblStyle w:val="TableGrid"/>
         <w:tblW w:w="0" w:type="auto"/>
         <w:tblLook w:val="04A0" w:firstRow="1" w:lastRow="0" w:firstColumn="1" w:lastColumn="0" w:noHBand="0" w:noVBand="1"/>
       </w:tblPr>
@@ -37,13 +37,8 @@
             <w:tcW w:w="1668" w:type="dxa"/>
           </w:tcPr>
           <w:p>
-            <w:proofErr w:type="spellStart"/>
-            <w:r>
-              <w:t>Use</w:t>
-            </w:r>
-            <w:proofErr w:type="spellEnd"/>
-            <w:r>
-              <w:t xml:space="preserve"> Case</w:t>
+            <w:r>
+              <w:t>Use Case</w:t>
             </w:r>
           </w:p>
         </w:tc>
@@ -94,13 +89,8 @@
             <w:tcW w:w="1668" w:type="dxa"/>
           </w:tcPr>
           <w:p>
-            <w:proofErr w:type="spellStart"/>
-            <w:r>
-              <w:t>Use</w:t>
-            </w:r>
-            <w:proofErr w:type="spellEnd"/>
-            <w:r>
-              <w:t xml:space="preserve"> Case 1:</w:t>
+            <w:r>
+              <w:t>Use Case 1:</w:t>
             </w:r>
             <w:r>
               <w:br/>
@@ -125,7 +115,7 @@
           </w:tcPr>
           <w:p>
             <w:pPr>
-              <w:pStyle w:val="Listeafsnit"/>
+              <w:pStyle w:val="ListParagraph"/>
               <w:numPr>
                 <w:ilvl w:val="0"/>
                 <w:numId w:val="1"/>
@@ -141,7 +131,7 @@
           </w:p>
           <w:p>
             <w:pPr>
-              <w:pStyle w:val="Listeafsnit"/>
+              <w:pStyle w:val="ListParagraph"/>
               <w:numPr>
                 <w:ilvl w:val="0"/>
                 <w:numId w:val="1"/>
@@ -154,7 +144,7 @@
           </w:p>
           <w:p>
             <w:pPr>
-              <w:pStyle w:val="Listeafsnit"/>
+              <w:pStyle w:val="ListParagraph"/>
               <w:numPr>
                 <w:ilvl w:val="0"/>
                 <w:numId w:val="1"/>
@@ -171,23 +161,18 @@
               <w:t>[ikke-endnu specificeret pin]</w:t>
             </w:r>
             <w:r>
-              <w:t xml:space="preserve"> på DE2 </w:t>
-            </w:r>
-            <w:proofErr w:type="spellStart"/>
-            <w:r>
-              <w:t>boardet</w:t>
-            </w:r>
-            <w:proofErr w:type="spellEnd"/>
-            <w:r>
-              <w:rPr>
-                <w:rStyle w:val="Fodnotehenvisning"/>
+              <w:t xml:space="preserve"> på DE2 boardet</w:t>
+            </w:r>
+            <w:r>
+              <w:rPr>
+                <w:rStyle w:val="FootnoteReference"/>
               </w:rPr>
               <w:footnoteReference w:id="1"/>
             </w:r>
           </w:p>
           <w:p>
             <w:pPr>
-              <w:pStyle w:val="Listeafsnit"/>
+              <w:pStyle w:val="ListParagraph"/>
               <w:numPr>
                 <w:ilvl w:val="0"/>
                 <w:numId w:val="1"/>
@@ -200,7 +185,7 @@
           </w:p>
           <w:p>
             <w:pPr>
-              <w:pStyle w:val="Listeafsnit"/>
+              <w:pStyle w:val="ListParagraph"/>
               <w:numPr>
                 <w:ilvl w:val="0"/>
                 <w:numId w:val="1"/>
@@ -217,16 +202,11 @@
               <w:t>[ikke-endnu specificeret pin]</w:t>
             </w:r>
             <w:r>
-              <w:t xml:space="preserve"> på DE2 </w:t>
-            </w:r>
-            <w:proofErr w:type="spellStart"/>
-            <w:r>
-              <w:t>boardet</w:t>
-            </w:r>
-            <w:proofErr w:type="spellEnd"/>
-            <w:r>
-              <w:rPr>
-                <w:rStyle w:val="Fodnotehenvisning"/>
+              <w:t xml:space="preserve"> på DE2 boardet</w:t>
+            </w:r>
+            <w:r>
+              <w:rPr>
+                <w:rStyle w:val="FootnoteReference"/>
               </w:rPr>
               <w:footnoteReference w:id="2"/>
             </w:r>
@@ -236,7 +216,7 @@
           </w:p>
           <w:p>
             <w:pPr>
-              <w:pStyle w:val="Listeafsnit"/>
+              <w:pStyle w:val="ListParagraph"/>
               <w:numPr>
                 <w:ilvl w:val="0"/>
                 <w:numId w:val="1"/>
@@ -263,16 +243,11 @@
               <w:t>De</w:t>
             </w:r>
             <w:r>
-              <w:t xml:space="preserve"> ønskede </w:t>
-            </w:r>
-            <w:proofErr w:type="spellStart"/>
-            <w:r>
-              <w:t>pin</w:t>
+              <w:t xml:space="preserve"> ønskede pin</w:t>
             </w:r>
             <w:r>
               <w:t>s</w:t>
             </w:r>
-            <w:proofErr w:type="spellEnd"/>
             <w:r>
               <w:t xml:space="preserve"> på DE2-boardet er høj</w:t>
             </w:r>
@@ -308,20 +283,47 @@
             <w:tcW w:w="1668" w:type="dxa"/>
           </w:tcPr>
           <w:p>
-            <w:r>
+            <w:pPr>
+              <w:rPr>
+                <w:lang w:val="en-US"/>
+              </w:rPr>
+            </w:pPr>
+            <w:r>
+              <w:rPr>
+                <w:lang w:val="en-US"/>
+              </w:rPr>
               <w:t xml:space="preserve">Use Case 1: </w:t>
             </w:r>
           </w:p>
           <w:p>
-            <w:r>
+            <w:pPr>
+              <w:rPr>
+                <w:lang w:val="en-US"/>
+              </w:rPr>
+            </w:pPr>
+            <w:r>
+              <w:rPr>
+                <w:lang w:val="en-US"/>
+              </w:rPr>
               <w:t>”Login”</w:t>
             </w:r>
           </w:p>
           <w:p>
-            <w:r>
+            <w:pPr>
+              <w:rPr>
+                <w:lang w:val="en-US"/>
+              </w:rPr>
+            </w:pPr>
+            <w:r>
+              <w:rPr>
+                <w:lang w:val="en-US"/>
+              </w:rPr>
               <w:t>Undtagelse</w:t>
             </w:r>
             <w:r>
+              <w:rPr>
+                <w:lang w:val="en-US"/>
+              </w:rPr>
               <w:t xml:space="preserve"> 1a</w:t>
             </w:r>
           </w:p>
@@ -332,7 +334,7 @@
           </w:tcPr>
           <w:p>
             <w:pPr>
-              <w:pStyle w:val="Listeafsnit"/>
+              <w:pStyle w:val="ListParagraph"/>
               <w:numPr>
                 <w:ilvl w:val="0"/>
                 <w:numId w:val="2"/>
@@ -345,7 +347,7 @@
           </w:p>
           <w:p>
             <w:pPr>
-              <w:pStyle w:val="Listeafsnit"/>
+              <w:pStyle w:val="ListParagraph"/>
               <w:numPr>
                 <w:ilvl w:val="0"/>
                 <w:numId w:val="2"/>
@@ -358,7 +360,7 @@
           </w:p>
           <w:p>
             <w:pPr>
-              <w:pStyle w:val="Listeafsnit"/>
+              <w:pStyle w:val="ListParagraph"/>
               <w:numPr>
                 <w:ilvl w:val="0"/>
                 <w:numId w:val="2"/>
@@ -375,17 +377,12 @@
               <w:t>[ikke-endnu specificeret pin]</w:t>
             </w:r>
             <w:r>
-              <w:t xml:space="preserve"> på DE2 </w:t>
-            </w:r>
-            <w:proofErr w:type="spellStart"/>
-            <w:r>
-              <w:t>boardet</w:t>
-            </w:r>
-            <w:proofErr w:type="spellEnd"/>
-          </w:p>
-          <w:p>
-            <w:pPr>
-              <w:pStyle w:val="Listeafsnit"/>
+              <w:t xml:space="preserve"> på DE2 boardet</w:t>
+            </w:r>
+          </w:p>
+          <w:p>
+            <w:pPr>
+              <w:pStyle w:val="ListParagraph"/>
               <w:numPr>
                 <w:ilvl w:val="0"/>
                 <w:numId w:val="2"/>
@@ -398,7 +395,7 @@
           </w:p>
           <w:p>
             <w:pPr>
-              <w:pStyle w:val="Listeafsnit"/>
+              <w:pStyle w:val="ListParagraph"/>
               <w:numPr>
                 <w:ilvl w:val="0"/>
                 <w:numId w:val="2"/>
@@ -419,22 +416,17 @@
               <w:t>[ikke-endnu specificeret pin]</w:t>
             </w:r>
             <w:r>
-              <w:t xml:space="preserve"> på DE2 </w:t>
-            </w:r>
-            <w:proofErr w:type="spellStart"/>
-            <w:r>
-              <w:t>boardet</w:t>
-            </w:r>
-            <w:proofErr w:type="spellEnd"/>
-            <w:r>
-              <w:rPr>
-                <w:rStyle w:val="Fodnotehenvisning"/>
+              <w:t xml:space="preserve"> på DE2 boardet</w:t>
+            </w:r>
+            <w:r>
+              <w:rPr>
+                <w:rStyle w:val="FootnoteReference"/>
               </w:rPr>
               <w:t xml:space="preserve"> </w:t>
             </w:r>
             <w:r>
               <w:rPr>
-                <w:rStyle w:val="Fodnotehenvisning"/>
+                <w:rStyle w:val="FootnoteReference"/>
               </w:rPr>
               <w:footnoteReference w:id="3"/>
             </w:r>
@@ -444,7 +436,7 @@
           </w:p>
           <w:p>
             <w:pPr>
-              <w:pStyle w:val="Listeafsnit"/>
+              <w:pStyle w:val="ListParagraph"/>
               <w:numPr>
                 <w:ilvl w:val="0"/>
                 <w:numId w:val="2"/>
@@ -518,20 +510,12 @@
               <w:rPr>
                 <w:b/>
               </w:rPr>
-              <w:t xml:space="preserve">”Log </w:t>
-            </w:r>
-            <w:proofErr w:type="spellStart"/>
+              <w:t>”Log off</w:t>
+            </w:r>
             <w:r>
               <w:rPr>
                 <w:b/>
               </w:rPr>
-              <w:t>off</w:t>
-            </w:r>
-            <w:proofErr w:type="spellEnd"/>
-            <w:r>
-              <w:rPr>
-                <w:b/>
-              </w:rPr>
               <w:t>”</w:t>
             </w:r>
           </w:p>
@@ -542,7 +526,7 @@
           </w:tcPr>
           <w:p>
             <w:pPr>
-              <w:pStyle w:val="Listeafsnit"/>
+              <w:pStyle w:val="ListParagraph"/>
               <w:numPr>
                 <w:ilvl w:val="0"/>
                 <w:numId w:val="3"/>
@@ -555,7 +539,7 @@
           </w:p>
           <w:p>
             <w:pPr>
-              <w:pStyle w:val="Listeafsnit"/>
+              <w:pStyle w:val="ListParagraph"/>
               <w:numPr>
                 <w:ilvl w:val="0"/>
                 <w:numId w:val="3"/>
@@ -624,32 +608,16 @@
               </w:rPr>
               <w:t>”</w:t>
             </w:r>
-            <w:proofErr w:type="spellStart"/>
             <w:r>
               <w:rPr>
                 <w:b/>
               </w:rPr>
-              <w:t>Toggle</w:t>
-            </w:r>
-            <w:proofErr w:type="spellEnd"/>
+              <w:t>Toggle door</w:t>
+            </w:r>
             <w:r>
               <w:rPr>
                 <w:b/>
               </w:rPr>
-              <w:t xml:space="preserve"> </w:t>
-            </w:r>
-            <w:proofErr w:type="spellStart"/>
-            <w:r>
-              <w:rPr>
-                <w:b/>
-              </w:rPr>
-              <w:t>door</w:t>
-            </w:r>
-            <w:proofErr w:type="spellEnd"/>
-            <w:r>
-              <w:rPr>
-                <w:b/>
-              </w:rPr>
               <w:t>”</w:t>
             </w:r>
           </w:p>
@@ -660,7 +628,7 @@
           </w:tcPr>
           <w:p>
             <w:pPr>
-              <w:pStyle w:val="Listeafsnit"/>
+              <w:pStyle w:val="ListParagraph"/>
               <w:numPr>
                 <w:ilvl w:val="0"/>
                 <w:numId w:val="4"/>
@@ -673,7 +641,7 @@
           </w:p>
           <w:p>
             <w:pPr>
-              <w:pStyle w:val="Listeafsnit"/>
+              <w:pStyle w:val="ListParagraph"/>
               <w:numPr>
                 <w:ilvl w:val="0"/>
                 <w:numId w:val="4"/>
@@ -686,7 +654,7 @@
           </w:p>
           <w:p>
             <w:pPr>
-              <w:pStyle w:val="Listeafsnit"/>
+              <w:pStyle w:val="ListParagraph"/>
               <w:numPr>
                 <w:ilvl w:val="0"/>
                 <w:numId w:val="4"/>
@@ -709,23 +677,7 @@
           </w:p>
           <w:p>
             <w:r>
-              <w:t>Dørens status på UI skifter til ”</w:t>
-            </w:r>
-            <w:proofErr w:type="spellStart"/>
-            <w:r>
-              <w:t>Opening</w:t>
-            </w:r>
-            <w:proofErr w:type="spellEnd"/>
-            <w:r>
-              <w:t>” eller ”</w:t>
-            </w:r>
-            <w:proofErr w:type="spellStart"/>
-            <w:r>
-              <w:t>Closing</w:t>
-            </w:r>
-            <w:proofErr w:type="spellEnd"/>
-            <w:r>
-              <w:t>”</w:t>
+              <w:t>Dørens status på UI skifter til ”Opening” eller ”Closing”</w:t>
             </w:r>
           </w:p>
         </w:tc>
@@ -748,44 +700,43 @@
             <w:tcW w:w="1668" w:type="dxa"/>
           </w:tcPr>
           <w:p>
-            <w:proofErr w:type="spellStart"/>
-            <w:r>
-              <w:t>Use</w:t>
-            </w:r>
-            <w:proofErr w:type="spellEnd"/>
-            <w:r>
-              <w:t xml:space="preserve"> Case 4:</w:t>
+            <w:pPr>
+              <w:rPr>
+                <w:lang w:val="en-US"/>
+              </w:rPr>
+            </w:pPr>
+            <w:r>
+              <w:rPr>
+                <w:lang w:val="en-US"/>
+              </w:rPr>
+              <w:t>Use Case 4:</w:t>
             </w:r>
           </w:p>
           <w:p>
             <w:pPr>
               <w:rPr>
                 <w:b/>
+                <w:lang w:val="en-US"/>
               </w:rPr>
             </w:pPr>
             <w:r>
               <w:rPr>
                 <w:b/>
+                <w:lang w:val="en-US"/>
               </w:rPr>
               <w:t>”</w:t>
             </w:r>
             <w:r>
               <w:rPr>
                 <w:b/>
-              </w:rPr>
-              <w:t xml:space="preserve">Open all </w:t>
-            </w:r>
-            <w:proofErr w:type="spellStart"/>
+                <w:lang w:val="en-US"/>
+              </w:rPr>
+              <w:t>Open all doors</w:t>
+            </w:r>
             <w:r>
               <w:rPr>
                 <w:b/>
-              </w:rPr>
-              <w:t>doors</w:t>
-            </w:r>
-            <w:proofErr w:type="spellEnd"/>
-            <w:r>
-              <w:rPr>
-                <w:b/>
+                <w:lang w:val="en-US"/>
               </w:rPr>
               <w:t>”</w:t>
             </w:r>
@@ -797,7 +748,7 @@
           </w:tcPr>
           <w:p>
             <w:pPr>
-              <w:pStyle w:val="Listeafsnit"/>
+              <w:pStyle w:val="ListParagraph"/>
               <w:numPr>
                 <w:ilvl w:val="0"/>
                 <w:numId w:val="6"/>
@@ -810,7 +761,7 @@
           </w:p>
           <w:p>
             <w:pPr>
-              <w:pStyle w:val="Listeafsnit"/>
+              <w:pStyle w:val="ListParagraph"/>
               <w:numPr>
                 <w:ilvl w:val="0"/>
                 <w:numId w:val="6"/>
@@ -823,7 +774,7 @@
           </w:p>
           <w:p>
             <w:pPr>
-              <w:pStyle w:val="Listeafsnit"/>
+              <w:pStyle w:val="ListParagraph"/>
               <w:numPr>
                 <w:ilvl w:val="0"/>
                 <w:numId w:val="6"/>
@@ -834,20 +785,15 @@
               <w:t>Brugeren try</w:t>
             </w:r>
             <w:r>
-              <w:t xml:space="preserve">kker på knappen ”Open all </w:t>
-            </w:r>
-            <w:proofErr w:type="spellStart"/>
-            <w:r>
-              <w:t>doors</w:t>
-            </w:r>
-            <w:proofErr w:type="spellEnd"/>
+              <w:t>kker på knappen ”Open all doors</w:t>
+            </w:r>
             <w:r>
               <w:t xml:space="preserve">” </w:t>
             </w:r>
           </w:p>
           <w:p>
             <w:pPr>
-              <w:pStyle w:val="Listeafsnit"/>
+              <w:pStyle w:val="ListParagraph"/>
               <w:numPr>
                 <w:ilvl w:val="0"/>
                 <w:numId w:val="6"/>
@@ -869,7 +815,7 @@
           </w:p>
           <w:p>
             <w:pPr>
-              <w:pStyle w:val="Listeafsnit"/>
+              <w:pStyle w:val="ListParagraph"/>
               <w:numPr>
                 <w:ilvl w:val="0"/>
                 <w:numId w:val="6"/>
@@ -904,15 +850,7 @@
               <w:t xml:space="preserve">ændres til </w:t>
             </w:r>
             <w:r>
-              <w:t>”</w:t>
-            </w:r>
-            <w:proofErr w:type="spellStart"/>
-            <w:r>
-              <w:t>Opening</w:t>
-            </w:r>
-            <w:proofErr w:type="spellEnd"/>
-            <w:r>
-              <w:t>” på UI</w:t>
+              <w:t>”Opening” på UI</w:t>
             </w:r>
           </w:p>
         </w:tc>
@@ -976,7 +914,7 @@
           </w:tcPr>
           <w:p>
             <w:pPr>
-              <w:pStyle w:val="Listeafsnit"/>
+              <w:pStyle w:val="ListParagraph"/>
               <w:numPr>
                 <w:ilvl w:val="0"/>
                 <w:numId w:val="8"/>
@@ -989,7 +927,7 @@
           </w:p>
           <w:p>
             <w:pPr>
-              <w:pStyle w:val="Listeafsnit"/>
+              <w:pStyle w:val="ListParagraph"/>
               <w:numPr>
                 <w:ilvl w:val="0"/>
                 <w:numId w:val="8"/>
@@ -1002,7 +940,7 @@
           </w:p>
           <w:p>
             <w:pPr>
-              <w:pStyle w:val="Listeafsnit"/>
+              <w:pStyle w:val="ListParagraph"/>
               <w:numPr>
                 <w:ilvl w:val="0"/>
                 <w:numId w:val="8"/>
@@ -1023,20 +961,15 @@
               <w:t>en ”</w:t>
             </w:r>
             <w:r>
-              <w:t xml:space="preserve">Close all </w:t>
-            </w:r>
-            <w:proofErr w:type="spellStart"/>
-            <w:r>
-              <w:t>doors</w:t>
-            </w:r>
-            <w:proofErr w:type="spellEnd"/>
+              <w:t>Close all doors</w:t>
+            </w:r>
             <w:r>
               <w:t>”</w:t>
             </w:r>
           </w:p>
           <w:p>
             <w:pPr>
-              <w:pStyle w:val="Listeafsnit"/>
+              <w:pStyle w:val="ListParagraph"/>
               <w:numPr>
                 <w:ilvl w:val="0"/>
                 <w:numId w:val="8"/>
@@ -1058,7 +991,7 @@
           </w:p>
           <w:p>
             <w:pPr>
-              <w:pStyle w:val="Listeafsnit"/>
+              <w:pStyle w:val="ListParagraph"/>
               <w:numPr>
                 <w:ilvl w:val="0"/>
                 <w:numId w:val="8"/>
@@ -1092,15 +1025,7 @@
             </w:r>
             <w:r>
               <w:lastRenderedPageBreak/>
-              <w:t>ændres til ”</w:t>
-            </w:r>
-            <w:proofErr w:type="spellStart"/>
-            <w:r>
-              <w:t>Closing</w:t>
-            </w:r>
-            <w:proofErr w:type="spellEnd"/>
-            <w:r>
-              <w:t>” på UI</w:t>
+              <w:t>ændres til ”Closing” på UI</w:t>
             </w:r>
           </w:p>
         </w:tc>
@@ -1128,14 +1053,9 @@
                 <w:b/>
               </w:rPr>
             </w:pPr>
-            <w:proofErr w:type="spellStart"/>
             <w:r>
               <w:lastRenderedPageBreak/>
-              <w:t>Use</w:t>
-            </w:r>
-            <w:proofErr w:type="spellEnd"/>
-            <w:r>
-              <w:t xml:space="preserve"> Case 6:</w:t>
+              <w:t>Use Case 6:</w:t>
             </w:r>
           </w:p>
           <w:p>
@@ -1145,24 +1065,16 @@
               </w:rPr>
               <w:t>”</w:t>
             </w:r>
-            <w:proofErr w:type="spellStart"/>
             <w:r>
               <w:rPr>
                 <w:b/>
               </w:rPr>
-              <w:t>Get</w:t>
-            </w:r>
-            <w:proofErr w:type="spellEnd"/>
+              <w:t>Get Status</w:t>
+            </w:r>
             <w:r>
               <w:rPr>
                 <w:b/>
               </w:rPr>
-              <w:t xml:space="preserve"> Status</w:t>
-            </w:r>
-            <w:r>
-              <w:rPr>
-                <w:b/>
-              </w:rPr>
               <w:t>”</w:t>
             </w:r>
           </w:p>
@@ -1173,13 +1085,29 @@
           </w:tcPr>
           <w:p>
             <w:pPr>
-              <w:pStyle w:val="Listeafsnit"/>
+              <w:pStyle w:val="ListParagraph"/>
               <w:numPr>
                 <w:ilvl w:val="0"/>
                 <w:numId w:val="9"/>
               </w:numPr>
               <w:ind w:left="457"/>
             </w:pPr>
+            <w:r>
+              <w:t xml:space="preserve"> Systemet sættes op med computer, master µcontroller og slave µcontroller</w:t>
+            </w:r>
+          </w:p>
+          <w:p>
+            <w:pPr>
+              <w:pStyle w:val="ListParagraph"/>
+              <w:numPr>
+                <w:ilvl w:val="0"/>
+                <w:numId w:val="9"/>
+              </w:numPr>
+              <w:ind w:left="457"/>
+            </w:pPr>
+            <w:r>
+              <w:t>???????????????</w:t>
+            </w:r>
             <w:bookmarkStart w:id="0" w:name="_GoBack"/>
             <w:bookmarkEnd w:id="0"/>
           </w:p>
@@ -1266,30 +1194,27 @@
   <w:footnote w:id="1">
     <w:p>
       <w:pPr>
-        <w:pStyle w:val="Fodnotetekst"/>
+        <w:pStyle w:val="FootnoteText"/>
       </w:pPr>
       <w:r>
         <w:rPr>
-          <w:rStyle w:val="Fodnotehenvisning"/>
+          <w:rStyle w:val="FootnoteReference"/>
         </w:rPr>
         <w:footnoteRef/>
       </w:r>
       <w:r>
-        <w:t xml:space="preserve"> </w:t>
-      </w:r>
-      <w:r>
-        <w:t>Hvilken Pin der skal sende et ”ok-signal” er endnu ikke fastlagt</w:t>
+        <w:t xml:space="preserve"> Hvilken Pin der skal sende et ”ok-signal” er endnu ikke fastlagt</w:t>
       </w:r>
     </w:p>
   </w:footnote>
   <w:footnote w:id="2">
     <w:p>
       <w:pPr>
-        <w:pStyle w:val="Fodnotetekst"/>
+        <w:pStyle w:val="FootnoteText"/>
       </w:pPr>
       <w:r>
         <w:rPr>
-          <w:rStyle w:val="Fodnotehenvisning"/>
+          <w:rStyle w:val="FootnoteReference"/>
         </w:rPr>
         <w:footnoteRef/>
       </w:r>
@@ -1301,11 +1226,11 @@
   <w:footnote w:id="3">
     <w:p>
       <w:pPr>
-        <w:pStyle w:val="Fodnotetekst"/>
+        <w:pStyle w:val="FootnoteText"/>
       </w:pPr>
       <w:r>
         <w:rPr>
-          <w:rStyle w:val="Fodnotehenvisning"/>
+          <w:rStyle w:val="FootnoteReference"/>
         </w:rPr>
         <w:footnoteRef/>
       </w:r>
@@ -1321,15 +1246,10 @@
 <w:hdr xmlns:wpc="http://schemas.microsoft.com/office/word/2010/wordprocessingCanvas" xmlns:mc="http://schemas.openxmlformats.org/markup-compatibility/2006" xmlns:o="urn:schemas-microsoft-com:office:office" xmlns:r="http://schemas.openxmlformats.org/officeDocument/2006/relationships" xmlns:m="http://schemas.openxmlformats.org/officeDocument/2006/math" xmlns:v="urn:schemas-microsoft-com:vml" xmlns:wp14="http://schemas.microsoft.com/office/word/2010/wordprocessingDrawing" xmlns:wp="http://schemas.openxmlformats.org/drawingml/2006/wordprocessingDrawing" xmlns:w10="urn:schemas-microsoft-com:office:word" xmlns:w="http://schemas.openxmlformats.org/wordprocessingml/2006/main" xmlns:w14="http://schemas.microsoft.com/office/word/2010/wordml" xmlns:w15="http://schemas.microsoft.com/office/word/2012/wordml" xmlns:wpg="http://schemas.microsoft.com/office/word/2010/wordprocessingGroup" xmlns:wpi="http://schemas.microsoft.com/office/word/2010/wordprocessingInk" xmlns:wne="http://schemas.microsoft.com/office/word/2006/wordml" xmlns:wps="http://schemas.microsoft.com/office/word/2010/wordprocessingShape" mc:Ignorable="w14 w15 wp14">
   <w:p>
     <w:pPr>
-      <w:pStyle w:val="Sidehoved"/>
+      <w:pStyle w:val="Header"/>
     </w:pPr>
-    <w:proofErr w:type="spellStart"/>
     <w:r>
-      <w:t>Ver</w:t>
-    </w:r>
-    <w:proofErr w:type="spellEnd"/>
-    <w:r>
-      <w:t xml:space="preserve"> 2.0 – 28/04/2014</w:t>
+      <w:t>Ver 2.0 – 28/04/2014</w:t>
     </w:r>
   </w:p>
 </w:hdr>
@@ -2778,11 +2698,11 @@
     <w:name w:val="Normal"/>
     <w:qFormat/>
   </w:style>
-  <w:style w:type="paragraph" w:styleId="Overskrift1">
+  <w:style w:type="paragraph" w:styleId="Heading1">
     <w:name w:val="heading 1"/>
     <w:basedOn w:val="Normal"/>
     <w:next w:val="Normal"/>
-    <w:link w:val="Overskrift1Tegn"/>
+    <w:link w:val="Heading1Char"/>
     <w:uiPriority w:val="9"/>
     <w:qFormat/>
     <w:rsid w:val="00444698"/>
@@ -2801,13 +2721,13 @@
       <w:szCs w:val="28"/>
     </w:rPr>
   </w:style>
-  <w:style w:type="character" w:default="1" w:styleId="Standardskrifttypeiafsnit">
+  <w:style w:type="character" w:default="1" w:styleId="DefaultParagraphFont">
     <w:name w:val="Default Paragraph Font"/>
     <w:uiPriority w:val="1"/>
     <w:semiHidden/>
     <w:unhideWhenUsed/>
   </w:style>
-  <w:style w:type="table" w:default="1" w:styleId="Tabel-Normal">
+  <w:style w:type="table" w:default="1" w:styleId="TableNormal">
     <w:name w:val="Normal Table"/>
     <w:uiPriority w:val="99"/>
     <w:semiHidden/>
@@ -2822,17 +2742,17 @@
       </w:tblCellMar>
     </w:tblPr>
   </w:style>
-  <w:style w:type="numbering" w:default="1" w:styleId="Ingenoversigt">
+  <w:style w:type="numbering" w:default="1" w:styleId="NoList">
     <w:name w:val="No List"/>
     <w:uiPriority w:val="99"/>
     <w:semiHidden/>
     <w:unhideWhenUsed/>
   </w:style>
-  <w:style w:type="paragraph" w:styleId="Titel">
+  <w:style w:type="paragraph" w:styleId="Title">
     <w:name w:val="Title"/>
     <w:basedOn w:val="Normal"/>
     <w:next w:val="Normal"/>
-    <w:link w:val="TitelTegn"/>
+    <w:link w:val="TitleChar"/>
     <w:uiPriority w:val="10"/>
     <w:qFormat/>
     <w:rsid w:val="00444698"/>
@@ -2852,10 +2772,10 @@
       <w:szCs w:val="52"/>
     </w:rPr>
   </w:style>
-  <w:style w:type="character" w:customStyle="1" w:styleId="TitelTegn">
-    <w:name w:val="Titel Tegn"/>
-    <w:basedOn w:val="Standardskrifttypeiafsnit"/>
-    <w:link w:val="Titel"/>
+  <w:style w:type="character" w:customStyle="1" w:styleId="TitleChar">
+    <w:name w:val="Title Char"/>
+    <w:basedOn w:val="DefaultParagraphFont"/>
+    <w:link w:val="Title"/>
     <w:uiPriority w:val="10"/>
     <w:rsid w:val="00444698"/>
     <w:rPr>
@@ -2867,10 +2787,10 @@
       <w:szCs w:val="52"/>
     </w:rPr>
   </w:style>
-  <w:style w:type="character" w:customStyle="1" w:styleId="Overskrift1Tegn">
-    <w:name w:val="Overskrift 1 Tegn"/>
-    <w:basedOn w:val="Standardskrifttypeiafsnit"/>
-    <w:link w:val="Overskrift1"/>
+  <w:style w:type="character" w:customStyle="1" w:styleId="Heading1Char">
+    <w:name w:val="Heading 1 Char"/>
+    <w:basedOn w:val="DefaultParagraphFont"/>
+    <w:link w:val="Heading1"/>
     <w:uiPriority w:val="9"/>
     <w:rsid w:val="00444698"/>
     <w:rPr>
@@ -2882,9 +2802,9 @@
       <w:szCs w:val="28"/>
     </w:rPr>
   </w:style>
-  <w:style w:type="table" w:styleId="Tabel-Gitter">
+  <w:style w:type="table" w:styleId="TableGrid">
     <w:name w:val="Table Grid"/>
-    <w:basedOn w:val="Tabel-Normal"/>
+    <w:basedOn w:val="TableNormal"/>
     <w:uiPriority w:val="59"/>
     <w:rsid w:val="00444698"/>
     <w:pPr>
@@ -2908,7 +2828,7 @@
       </w:tblCellMar>
     </w:tblPr>
   </w:style>
-  <w:style w:type="paragraph" w:styleId="Listeafsnit">
+  <w:style w:type="paragraph" w:styleId="ListParagraph">
     <w:name w:val="List Paragraph"/>
     <w:basedOn w:val="Normal"/>
     <w:uiPriority w:val="34"/>
@@ -2919,10 +2839,10 @@
       <w:contextualSpacing/>
     </w:pPr>
   </w:style>
-  <w:style w:type="paragraph" w:styleId="Fodnotetekst">
+  <w:style w:type="paragraph" w:styleId="FootnoteText">
     <w:name w:val="footnote text"/>
     <w:basedOn w:val="Normal"/>
-    <w:link w:val="FodnotetekstTegn"/>
+    <w:link w:val="FootnoteTextChar"/>
     <w:uiPriority w:val="99"/>
     <w:semiHidden/>
     <w:unhideWhenUsed/>
@@ -2935,10 +2855,10 @@
       <w:szCs w:val="20"/>
     </w:rPr>
   </w:style>
-  <w:style w:type="character" w:customStyle="1" w:styleId="FodnotetekstTegn">
-    <w:name w:val="Fodnotetekst Tegn"/>
-    <w:basedOn w:val="Standardskrifttypeiafsnit"/>
-    <w:link w:val="Fodnotetekst"/>
+  <w:style w:type="character" w:customStyle="1" w:styleId="FootnoteTextChar">
+    <w:name w:val="Footnote Text Char"/>
+    <w:basedOn w:val="DefaultParagraphFont"/>
+    <w:link w:val="FootnoteText"/>
     <w:uiPriority w:val="99"/>
     <w:semiHidden/>
     <w:rsid w:val="004D2AF9"/>
@@ -2947,9 +2867,9 @@
       <w:szCs w:val="20"/>
     </w:rPr>
   </w:style>
-  <w:style w:type="character" w:styleId="Fodnotehenvisning">
+  <w:style w:type="character" w:styleId="FootnoteReference">
     <w:name w:val="footnote reference"/>
-    <w:basedOn w:val="Standardskrifttypeiafsnit"/>
+    <w:basedOn w:val="DefaultParagraphFont"/>
     <w:uiPriority w:val="99"/>
     <w:semiHidden/>
     <w:unhideWhenUsed/>
@@ -2958,10 +2878,10 @@
       <w:vertAlign w:val="superscript"/>
     </w:rPr>
   </w:style>
-  <w:style w:type="paragraph" w:styleId="Sidehoved">
+  <w:style w:type="paragraph" w:styleId="Header">
     <w:name w:val="header"/>
     <w:basedOn w:val="Normal"/>
-    <w:link w:val="SidehovedTegn"/>
+    <w:link w:val="HeaderChar"/>
     <w:uiPriority w:val="99"/>
     <w:unhideWhenUsed/>
     <w:rsid w:val="004618EB"/>
@@ -2973,17 +2893,17 @@
       <w:spacing w:after="0" w:line="240" w:lineRule="auto"/>
     </w:pPr>
   </w:style>
-  <w:style w:type="character" w:customStyle="1" w:styleId="SidehovedTegn">
-    <w:name w:val="Sidehoved Tegn"/>
-    <w:basedOn w:val="Standardskrifttypeiafsnit"/>
-    <w:link w:val="Sidehoved"/>
+  <w:style w:type="character" w:customStyle="1" w:styleId="HeaderChar">
+    <w:name w:val="Header Char"/>
+    <w:basedOn w:val="DefaultParagraphFont"/>
+    <w:link w:val="Header"/>
     <w:uiPriority w:val="99"/>
     <w:rsid w:val="004618EB"/>
   </w:style>
-  <w:style w:type="paragraph" w:styleId="Sidefod">
+  <w:style w:type="paragraph" w:styleId="Footer">
     <w:name w:val="footer"/>
     <w:basedOn w:val="Normal"/>
-    <w:link w:val="SidefodTegn"/>
+    <w:link w:val="FooterChar"/>
     <w:uiPriority w:val="99"/>
     <w:unhideWhenUsed/>
     <w:rsid w:val="004618EB"/>
@@ -2995,10 +2915,10 @@
       <w:spacing w:after="0" w:line="240" w:lineRule="auto"/>
     </w:pPr>
   </w:style>
-  <w:style w:type="character" w:customStyle="1" w:styleId="SidefodTegn">
-    <w:name w:val="Sidefod Tegn"/>
-    <w:basedOn w:val="Standardskrifttypeiafsnit"/>
-    <w:link w:val="Sidefod"/>
+  <w:style w:type="character" w:customStyle="1" w:styleId="FooterChar">
+    <w:name w:val="Footer Char"/>
+    <w:basedOn w:val="DefaultParagraphFont"/>
+    <w:link w:val="Footer"/>
     <w:uiPriority w:val="99"/>
     <w:rsid w:val="004618EB"/>
   </w:style>
@@ -3295,7 +3215,7 @@
 </file>
 
 <file path=customXml/itemProps1.xml><?xml version="1.0" encoding="utf-8"?>
-<ds:datastoreItem xmlns:ds="http://schemas.openxmlformats.org/officeDocument/2006/customXml" ds:itemID="{EEDB6DA2-FC53-4112-BA09-2811F3E57772}">
+<ds:datastoreItem xmlns:ds="http://schemas.openxmlformats.org/officeDocument/2006/customXml" ds:itemID="{4DEE38AB-45D4-4802-ABD7-7C8A24444D32}">
   <ds:schemaRefs>
     <ds:schemaRef ds:uri="http://schemas.openxmlformats.org/officeDocument/2006/bibliography"/>
   </ds:schemaRefs>

</xml_diff>